<commit_message>
repeate until chapter 6.7
</commit_message>
<xml_diff>
--- a/docs/numerisches_python.docx
+++ b/docs/numerisches_python.docx
@@ -12,25 +12,102 @@
     </w:p>
     <w:p>
       <w:r>
-        <w:t xml:space="preserve">Aufgabe 6.8 Seite 99 Wiederholen. </w:t>
+        <w:t xml:space="preserve">Aufgabe </w:t>
+      </w:r>
+      <w:proofErr w:type="gramStart"/>
+      <w:r>
+        <w:t>6.8</w:t>
+      </w:r>
+      <w:proofErr w:type="gramEnd"/>
+      <w:r>
+        <w:t xml:space="preserve"> Seite 99 Wiederholen. </w:t>
       </w:r>
     </w:p>
     <w:p/>
     <w:p/>
     <w:p>
       <w:r>
-        <w:t xml:space="preserve">Qua Vadis Deadline , wann willst was anbieten können. </w:t>
+        <w:t xml:space="preserve">Qua Vadis </w:t>
+      </w:r>
+      <w:proofErr w:type="gramStart"/>
+      <w:r>
+        <w:t>Deadline ,</w:t>
+      </w:r>
+      <w:proofErr w:type="gramEnd"/>
+      <w:r>
+        <w:t xml:space="preserve"> wann </w:t>
+      </w:r>
+      <w:proofErr w:type="gramStart"/>
+      <w:r>
+        <w:t>willst</w:t>
+      </w:r>
+      <w:proofErr w:type="gramEnd"/>
+      <w:r>
+        <w:t xml:space="preserve"> was anbieten können. </w:t>
       </w:r>
     </w:p>
     <w:p/>
     <w:p>
       <w:r>
-        <w:t xml:space="preserve">Geschäftslogiken, Probleme lösen py und SQL. </w:t>
+        <w:t xml:space="preserve">Geschäftslogiken, Probleme lösen </w:t>
+      </w:r>
+      <w:proofErr w:type="spellStart"/>
+      <w:r>
+        <w:t>py</w:t>
+      </w:r>
+      <w:proofErr w:type="spellEnd"/>
+      <w:r>
+        <w:t xml:space="preserve"> und SQL. </w:t>
       </w:r>
     </w:p>
     <w:p>
       <w:r>
-        <w:t xml:space="preserve">Python content texter:, social media manager, übersetzer-, kunden dienst. </w:t>
+        <w:t xml:space="preserve">Python </w:t>
+      </w:r>
+      <w:proofErr w:type="spellStart"/>
+      <w:r>
+        <w:t>content</w:t>
+      </w:r>
+      <w:proofErr w:type="spellEnd"/>
+      <w:r>
+        <w:t xml:space="preserve"> </w:t>
+      </w:r>
+      <w:proofErr w:type="spellStart"/>
+      <w:proofErr w:type="gramStart"/>
+      <w:r>
+        <w:t>texter</w:t>
+      </w:r>
+      <w:proofErr w:type="spellEnd"/>
+      <w:r>
+        <w:t>:,</w:t>
+      </w:r>
+      <w:proofErr w:type="gramEnd"/>
+      <w:r>
+        <w:t xml:space="preserve"> social </w:t>
+      </w:r>
+      <w:proofErr w:type="spellStart"/>
+      <w:r>
+        <w:t>media</w:t>
+      </w:r>
+      <w:proofErr w:type="spellEnd"/>
+      <w:r>
+        <w:t xml:space="preserve"> </w:t>
+      </w:r>
+      <w:proofErr w:type="spellStart"/>
+      <w:r>
+        <w:t>manager</w:t>
+      </w:r>
+      <w:proofErr w:type="spellEnd"/>
+      <w:r>
+        <w:t xml:space="preserve">, übersetzer-, </w:t>
+      </w:r>
+      <w:proofErr w:type="spellStart"/>
+      <w:r>
+        <w:t>kunden</w:t>
+      </w:r>
+      <w:proofErr w:type="spellEnd"/>
+      <w:r>
+        <w:t xml:space="preserve"> dienst. </w:t>
       </w:r>
     </w:p>
     <w:p/>
@@ -42,8 +119,13 @@
     <w:p/>
     <w:p>
       <w:r>
-        <w:t>DATA SCIENCE, Python Certifcation</w:t>
-      </w:r>
+        <w:t xml:space="preserve">DATA SCIENCE, Python </w:t>
+      </w:r>
+      <w:proofErr w:type="spellStart"/>
+      <w:r>
+        <w:t>Certifcation</w:t>
+      </w:r>
+      <w:proofErr w:type="spellEnd"/>
       <w:r>
         <w:t xml:space="preserve"> </w:t>
       </w:r>
@@ -89,7 +171,38 @@
         <w:t>:</w:t>
       </w:r>
       <w:r>
-        <w:t xml:space="preserve"> np .identity  oder .eye.</w:t>
+        <w:t xml:space="preserve"> </w:t>
+      </w:r>
+      <w:proofErr w:type="spellStart"/>
+      <w:proofErr w:type="gramStart"/>
+      <w:r>
+        <w:t>np</w:t>
+      </w:r>
+      <w:proofErr w:type="spellEnd"/>
+      <w:r>
+        <w:t xml:space="preserve"> .</w:t>
+      </w:r>
+      <w:proofErr w:type="spellStart"/>
+      <w:r>
+        <w:t>identity</w:t>
+      </w:r>
+      <w:proofErr w:type="spellEnd"/>
+      <w:proofErr w:type="gramEnd"/>
+      <w:r>
+        <w:t xml:space="preserve">  </w:t>
+      </w:r>
+      <w:proofErr w:type="gramStart"/>
+      <w:r>
+        <w:t>oder .</w:t>
+      </w:r>
+      <w:proofErr w:type="spellStart"/>
+      <w:r>
+        <w:t>eye</w:t>
+      </w:r>
+      <w:proofErr w:type="spellEnd"/>
+      <w:proofErr w:type="gramEnd"/>
+      <w:r>
+        <w:t>.</w:t>
       </w:r>
     </w:p>
     <w:p/>
@@ -103,13 +216,19 @@
         <w:rPr>
           <w:rFonts w:eastAsiaTheme="minorEastAsia"/>
         </w:rPr>
-        <w:t>Page 9</w:t>
+        <w:t xml:space="preserve">Marker </w:t>
       </w:r>
       <w:r>
         <w:rPr>
           <w:rFonts w:eastAsiaTheme="minorEastAsia"/>
         </w:rPr>
-        <w:t>8</w:t>
+        <w:t>Page 9</w:t>
+      </w:r>
+      <w:r>
+        <w:rPr>
+          <w:rFonts w:eastAsiaTheme="minorEastAsia"/>
+        </w:rPr>
+        <w:t>7</w:t>
       </w:r>
     </w:p>
     <w:p>

</xml_diff>